<commit_message>
00:19 Unit14 Writing Upload PGW
</commit_message>
<xml_diff>
--- a/PGW/20190703/Writing.docx
+++ b/PGW/20190703/Writing.docx
@@ -121,6 +121,15 @@
           <w:szCs w:val="27"/>
         </w:rPr>
       </w:pPr>
+      <w:r>
+        <w:rPr>
+          <w:rFonts w:ascii="Arial" w:hAnsi="Arial" w:cs="Arial"/>
+          <w:color w:val="000000"/>
+          <w:sz w:val="27"/>
+          <w:szCs w:val="27"/>
+        </w:rPr>
+        <w:t>If you give me a chance to interview someone, I will interview the president of Amazon right away. He is now the richest man in the world. So I will interview him and ask him many questions. How you got rich, how you run your company. Ultimately, I will ask where to invest in the future to be rich. This will make me rich. I always dreamed of becoming rich. If I could interview the president of Amazon, I could achieve my dream a little faster. If possible, I would like to work at Amazon. If I become rich through the interview, I will spend the money for world peace and the rest for myself. The mere thought of it makes my heart flutter. I'm happy now.</w:t>
+      </w:r>
       <w:bookmarkStart w:id="0" w:name="_GoBack"/>
       <w:bookmarkEnd w:id="0"/>
     </w:p>

</xml_diff>